<commit_message>
Worked together with Mikey
Added observer for character.
Modified AI to take in any kind of usable object.
</commit_message>
<xml_diff>
--- a/Discussion of Architectural and Design Patterns.docx
+++ b/Discussion of Architectural and Design Patterns.docx
@@ -88,6 +88,11 @@
       </w:r>
       <w:proofErr w:type="spellEnd"/>
       <w:r>
+        <w:t>()</w:t>
+      </w:r>
+      <w:bookmarkStart w:id="0" w:name="_GoBack"/>
+      <w:bookmarkEnd w:id="0"/>
+      <w:r>
         <w:t>)” , “</w:t>
       </w:r>
       <w:proofErr w:type="spellStart"/>
@@ -213,8 +218,6 @@
       <w:r>
         <w:t xml:space="preserve"> party developers with hooks between the User-experience and the game program itself. These hooks will allow them to create interceptors to extend or listen for events and use these in their own implementation of the GUI.</w:t>
       </w:r>
-      <w:bookmarkStart w:id="0" w:name="_GoBack"/>
-      <w:bookmarkEnd w:id="0"/>
     </w:p>
     <w:sectPr>
       <w:pgSz w:w="11906" w:h="16838"/>

</xml_diff>